<commit_message>
Postdoc Small Grant Program Updates
</commit_message>
<xml_diff>
--- a/postdoc/small_grant_app.docx
+++ b/postdoc/small_grant_app.docx
@@ -9,7 +9,10 @@
     </w:p>
     <w:p>
       <w:r>
-        <w:t>Postdoctoral Association Research Grant</w:t>
+        <w:t xml:space="preserve">Postdoctoral </w:t>
+      </w:r>
+      <w:r>
+        <w:t>Scholar Small Grant Program</w:t>
       </w:r>
     </w:p>
     <w:p>
@@ -34,10 +37,52 @@
     </w:p>
     <w:p>
       <w:r>
-        <w:t>Upon compiling the requested materials, please save your application as a PDF, including your first and last name in the filename (e.g. "BigdeliTB_July201</w:t>
-      </w:r>
-      <w:r>
-        <w:t>4</w:t>
+        <w:t>Upon compiling the requested materials, please save your application as a PDF</w:t>
+      </w:r>
+      <w:r>
+        <w:t>.  Documents should be named “</w:t>
+      </w:r>
+      <w:proofErr w:type="spellStart"/>
+      <w:r>
+        <w:t>lastname</w:t>
+      </w:r>
+      <w:proofErr w:type="spellEnd"/>
+      <w:r>
+        <w:t>,</w:t>
+      </w:r>
+      <w:r>
+        <w:t xml:space="preserve"> </w:t>
+      </w:r>
+      <w:proofErr w:type="spellStart"/>
+      <w:r>
+        <w:t>firstinitial</w:t>
+      </w:r>
+      <w:r>
+        <w:t>_month</w:t>
+      </w:r>
+      <w:proofErr w:type="spellEnd"/>
+      <w:r>
+        <w:t>/year</w:t>
+      </w:r>
+      <w:r>
+        <w:t>”</w:t>
+      </w:r>
+      <w:bookmarkStart w:id="0" w:name="_GoBack"/>
+      <w:bookmarkEnd w:id="0"/>
+      <w:r>
+        <w:t xml:space="preserve"> (</w:t>
+      </w:r>
+      <w:r>
+        <w:t>e.g. "</w:t>
+      </w:r>
+      <w:r>
+        <w:t>DoeJ</w:t>
+      </w:r>
+      <w:r>
+        <w:t>_</w:t>
+      </w:r>
+      <w:r>
+        <w:t>July2015</w:t>
       </w:r>
       <w:r>
         <w:t xml:space="preserve">.pdf"). All applications should be forwarded </w:t>
@@ -135,21 +180,19 @@
     <w:p/>
     <w:p>
       <w:r>
-        <w:t>To be eligible for this research grant program you must meet the following two requirements:</w:t>
-      </w:r>
-    </w:p>
-    <w:p/>
-    <w:p>
-      <w:r>
-        <w:t>1.  Your initial appointment as a postdoc at VCU must be prior to September 16, 2013</w:t>
-      </w:r>
-    </w:p>
-    <w:p>
-      <w:pPr>
-        <w:rPr>
-          <w:ins w:id="0" w:author="ancasebolt" w:date="2013-09-12T07:52:00Z"/>
-        </w:rPr>
-      </w:pPr>
+        <w:t>To be eligible for this research grant program you must meet the following requirements:</w:t>
+      </w:r>
+    </w:p>
+    <w:p/>
+    <w:p>
+      <w:r>
+        <w:t>1.  Your initial appointment as a postdoc at VCU must be prior to September 16</w:t>
+      </w:r>
+      <w:r>
+        <w:t xml:space="preserve"> of the previous year.</w:t>
+      </w:r>
+    </w:p>
+    <w:p>
       <w:r>
         <w:t xml:space="preserve">2.  The Office of Postdoctoral Services must have verification that you have completed an approved Responsible Conduct of Research course within the last </w:t>
       </w:r>
@@ -167,96 +210,72 @@
       </w:r>
     </w:p>
     <w:p>
-      <w:pPr>
-        <w:pStyle w:val="Heading1A"/>
-        <w:tabs>
-          <w:tab w:val="clear" w:pos="-31680"/>
-          <w:tab w:val="clear" w:pos="-13208"/>
-          <w:tab w:val="clear" w:pos="-13057"/>
-          <w:tab w:val="clear" w:pos="-12904"/>
-          <w:tab w:val="clear" w:pos="-12596"/>
-          <w:tab w:val="clear" w:pos="-4643"/>
-          <w:tab w:val="clear" w:pos="-1"/>
-          <w:tab w:val="clear" w:pos="15959"/>
-          <w:tab w:val="clear" w:pos="20669"/>
-          <w:tab w:val="clear" w:pos="21296"/>
-          <w:tab w:val="clear" w:pos="21503"/>
-          <w:tab w:val="clear" w:pos="22525"/>
-          <w:tab w:val="clear" w:pos="24366"/>
-          <w:tab w:val="clear" w:pos="25272"/>
-          <w:tab w:val="clear" w:pos="25591"/>
-          <w:tab w:val="right" w:leader="dot" w:pos="0"/>
-          <w:tab w:val="center" w:pos="0"/>
-          <w:tab w:val="decimal" w:pos="0"/>
-          <w:tab w:val="center" w:leader="dot" w:pos="0"/>
-          <w:tab w:val="left" w:pos="0"/>
-          <w:tab w:val="left" w:pos="0"/>
-          <w:tab w:val="center" w:pos="0"/>
-          <w:tab w:val="left" w:pos="8860"/>
-          <w:tab w:val="left" w:pos="8860"/>
-          <w:tab w:val="left" w:pos="8860"/>
-          <w:tab w:val="decimal" w:leader="dot" w:pos="8860"/>
-          <w:tab w:val="left" w:pos="8860"/>
-          <w:tab w:val="left" w:pos="8860"/>
-          <w:tab w:val="center" w:pos="9110"/>
-          <w:tab w:val="center" w:pos="9110"/>
-        </w:tabs>
-        <w:rPr>
-          <w:ins w:id="1" w:author="ancasebolt" w:date="2013-09-12T07:52:00Z"/>
-          <w:sz w:val="22"/>
-        </w:rPr>
-      </w:pPr>
-    </w:p>
-    <w:p>
-      <w:pPr>
-        <w:pStyle w:val="Heading1A"/>
-        <w:tabs>
-          <w:tab w:val="clear" w:pos="-31680"/>
-          <w:tab w:val="clear" w:pos="-13208"/>
-          <w:tab w:val="clear" w:pos="-13057"/>
-          <w:tab w:val="clear" w:pos="-12904"/>
-          <w:tab w:val="clear" w:pos="-12596"/>
-          <w:tab w:val="clear" w:pos="-4643"/>
-          <w:tab w:val="clear" w:pos="-1"/>
-          <w:tab w:val="clear" w:pos="15959"/>
-          <w:tab w:val="clear" w:pos="20669"/>
-          <w:tab w:val="clear" w:pos="21296"/>
-          <w:tab w:val="clear" w:pos="21503"/>
-          <w:tab w:val="clear" w:pos="22525"/>
-          <w:tab w:val="clear" w:pos="24366"/>
-          <w:tab w:val="clear" w:pos="25272"/>
-          <w:tab w:val="clear" w:pos="25591"/>
-          <w:tab w:val="right" w:leader="dot" w:pos="0"/>
-          <w:tab w:val="center" w:pos="0"/>
-          <w:tab w:val="decimal" w:pos="0"/>
-          <w:tab w:val="center" w:leader="dot" w:pos="0"/>
-          <w:tab w:val="left" w:pos="0"/>
-          <w:tab w:val="left" w:pos="0"/>
-          <w:tab w:val="center" w:pos="0"/>
-          <w:tab w:val="left" w:pos="8860"/>
-          <w:tab w:val="left" w:pos="8860"/>
-          <w:tab w:val="left" w:pos="8860"/>
-          <w:tab w:val="decimal" w:leader="dot" w:pos="8860"/>
-          <w:tab w:val="left" w:pos="8860"/>
-          <w:tab w:val="left" w:pos="8860"/>
-          <w:tab w:val="center" w:pos="9110"/>
-          <w:tab w:val="center" w:pos="9110"/>
-        </w:tabs>
-        <w:rPr>
-          <w:sz w:val="22"/>
-        </w:rPr>
-      </w:pPr>
-      <w:r>
-        <w:rPr>
-          <w:sz w:val="22"/>
+      <w:r>
+        <w:t xml:space="preserve">3.  You have not </w:t>
+      </w:r>
+      <w:r>
+        <w:t xml:space="preserve">previously </w:t>
+      </w:r>
+      <w:r>
+        <w:t xml:space="preserve">received one of these postdoctoral </w:t>
+      </w:r>
+      <w:r>
+        <w:t>scholar small grant program awards</w:t>
+      </w:r>
+      <w:r>
+        <w:t>.</w:t>
+      </w:r>
+    </w:p>
+    <w:p>
+      <w:pPr>
+        <w:rPr>
+          <w:b/>
+          <w:u w:val="single"/>
+        </w:rPr>
+      </w:pPr>
+      <w:r>
+        <w:tab/>
+      </w:r>
+      <w:r>
+        <w:tab/>
+      </w:r>
+      <w:r>
+        <w:tab/>
+      </w:r>
+      <w:r>
+        <w:tab/>
+      </w:r>
+      <w:r>
+        <w:tab/>
+      </w:r>
+      <w:r>
+        <w:tab/>
+      </w:r>
+      <w:r>
+        <w:tab/>
+      </w:r>
+      <w:r>
+        <w:br/>
+      </w:r>
+      <w:r>
+        <w:rPr>
+          <w:b/>
+          <w:u w:val="single"/>
         </w:rPr>
         <w:t>INVESTIGATOR</w:t>
       </w:r>
-    </w:p>
-    <w:p/>
-    <w:p>
-      <w:r>
-        <w:rPr>
+      <w:r>
+        <w:rPr>
+          <w:b/>
+          <w:u w:val="single"/>
+        </w:rPr>
+        <w:br/>
+      </w:r>
+    </w:p>
+    <w:p>
+      <w:r>
+        <w:rPr>
+          <w:rFonts w:cs="Arial"/>
           <w:spacing w:val="-14"/>
         </w:rPr>
         <w:t>Postdoctoral Name</w:t>
@@ -305,63 +324,24 @@
     </w:p>
     <w:p/>
     <w:p>
+      <w:pPr>
+        <w:rPr>
+          <w:rFonts w:ascii="Arial Bold" w:hAnsi="Arial Bold"/>
+          <w:u w:val="single"/>
+        </w:rPr>
+      </w:pPr>
       <w:r>
         <w:t>Initial date of appointment as a postdoc at VCU ___________________________</w:t>
       </w:r>
-    </w:p>
-    <w:p>
-      <w:pPr>
-        <w:rPr>
-          <w:ins w:id="2" w:author="ancasebolt" w:date="2013-09-12T07:52:00Z"/>
-        </w:rPr>
-      </w:pPr>
-    </w:p>
-    <w:p>
-      <w:pPr>
-        <w:pStyle w:val="Header"/>
-        <w:widowControl w:val="0"/>
-        <w:tabs>
-          <w:tab w:val="clear" w:pos="4320"/>
-          <w:tab w:val="clear" w:pos="8640"/>
-          <w:tab w:val="right" w:leader="dot" w:pos="0"/>
-          <w:tab w:val="center" w:pos="0"/>
-          <w:tab w:val="decimal" w:pos="0"/>
-          <w:tab w:val="center" w:leader="dot" w:pos="0"/>
-          <w:tab w:val="left" w:pos="0"/>
-          <w:tab w:val="left" w:pos="0"/>
-          <w:tab w:val="center" w:pos="0"/>
-          <w:tab w:val="left" w:pos="167"/>
-          <w:tab w:val="left" w:pos="310"/>
-          <w:tab w:val="left" w:pos="402"/>
-          <w:tab w:val="left" w:pos="810"/>
-          <w:tab w:val="left" w:pos="1535"/>
-          <w:tab w:val="left" w:pos="1800"/>
-          <w:tab w:val="left" w:pos="1890"/>
-          <w:tab w:val="left" w:pos="2160"/>
-          <w:tab w:val="left" w:pos="3600"/>
-          <w:tab w:val="left" w:pos="5040"/>
-          <w:tab w:val="left" w:pos="7200"/>
-          <w:tab w:val="left" w:pos="8860"/>
-          <w:tab w:val="left" w:pos="8860"/>
-          <w:tab w:val="left" w:pos="8860"/>
-          <w:tab w:val="decimal" w:leader="dot" w:pos="8860"/>
-          <w:tab w:val="left" w:leader="dot" w:pos="8860"/>
-          <w:tab w:val="left" w:pos="8860"/>
-          <w:tab w:val="left" w:pos="8860"/>
-          <w:tab w:val="center" w:pos="9110"/>
-          <w:tab w:val="center" w:pos="9110"/>
-          <w:tab w:val="center" w:leader="dot" w:pos="9110"/>
-        </w:tabs>
+      <w:r>
+        <w:br/>
+      </w:r>
+      <w:r>
+        <w:br/>
+      </w:r>
+      <w:r>
         <w:rPr>
           <w:rFonts w:ascii="Arial Bold" w:hAnsi="Arial Bold"/>
-          <w:sz w:val="22"/>
-          <w:u w:val="single"/>
-        </w:rPr>
-      </w:pPr>
-      <w:r>
-        <w:rPr>
-          <w:rFonts w:ascii="Arial Bold" w:hAnsi="Arial Bold"/>
-          <w:sz w:val="22"/>
           <w:u w:val="single"/>
         </w:rPr>
         <w:t>RESEARCH</w:t>
@@ -406,27 +386,23 @@
         <w:jc w:val="left"/>
         <w:rPr>
           <w:rFonts w:ascii="Arial Bold" w:hAnsi="Arial Bold"/>
-          <w:u w:val="none"/>
         </w:rPr>
       </w:pPr>
       <w:r>
         <w:rPr>
           <w:rFonts w:ascii="Arial Bold" w:hAnsi="Arial Bold"/>
-          <w:u w:val="none"/>
         </w:rPr>
         <w:t xml:space="preserve">Endorsement </w:t>
       </w:r>
       <w:r>
         <w:rPr>
           <w:rFonts w:ascii="Arial Bold" w:hAnsi="Arial Bold"/>
-          <w:u w:val="none"/>
         </w:rPr>
         <w:t>by</w:t>
       </w:r>
       <w:r>
         <w:rPr>
           <w:rFonts w:ascii="Arial Bold" w:hAnsi="Arial Bold"/>
-          <w:u w:val="none"/>
         </w:rPr>
         <w:t xml:space="preserve"> Mentor</w:t>
       </w:r>
@@ -478,24 +454,16 @@
     <w:p/>
     <w:p>
       <w:r>
-        <w:t xml:space="preserve">This project will be conducted </w:t>
-      </w:r>
-      <w:proofErr w:type="gramStart"/>
-      <w:r>
-        <w:t>in</w:t>
+        <w:t>This project will be conducted in</w:t>
       </w:r>
       <w:r>
         <w:rPr>
           <w:b/>
         </w:rPr>
-        <w:t xml:space="preserve">  </w:t>
-      </w:r>
-      <w:r>
-        <w:t>_</w:t>
-      </w:r>
-      <w:proofErr w:type="gramEnd"/>
-      <w:r>
-        <w:t xml:space="preserve">________________________________, which will be available for this purpose. </w:t>
+        <w:t xml:space="preserve"> </w:t>
+      </w:r>
+      <w:r>
+        <w:t xml:space="preserve">_________________________________, which will be available for this purpose. </w:t>
       </w:r>
       <w:r>
         <w:rPr>
@@ -560,23 +528,17 @@
     </w:p>
     <w:p/>
     <w:p>
-      <w:proofErr w:type="gramStart"/>
-      <w:r>
-        <w:lastRenderedPageBreak/>
+      <w:r>
         <w:t>Abstract</w:t>
       </w:r>
       <w:r>
         <w:rPr>
           <w:b/>
         </w:rPr>
-        <w:t xml:space="preserve">  </w:t>
-      </w:r>
-      <w:r>
-        <w:t>(</w:t>
-      </w:r>
-      <w:proofErr w:type="gramEnd"/>
-      <w:r>
-        <w:t>250 words)</w:t>
+        <w:t xml:space="preserve"> </w:t>
+      </w:r>
+      <w:r>
+        <w:t>(250 words)</w:t>
       </w:r>
     </w:p>
     <w:p/>
@@ -648,9 +610,8 @@
     <w:p/>
     <w:p/>
     <w:p>
-      <w:bookmarkStart w:id="3" w:name="GoBack"/>
-      <w:bookmarkEnd w:id="3"/>
-      <w:proofErr w:type="gramStart"/>
+      <w:bookmarkStart w:id="1" w:name="GoBack"/>
+      <w:bookmarkEnd w:id="1"/>
       <w:r>
         <w:t>References</w:t>
       </w:r>
@@ -658,14 +619,10 @@
         <w:rPr>
           <w:b/>
         </w:rPr>
-        <w:t xml:space="preserve">  </w:t>
-      </w:r>
-      <w:r>
-        <w:t>(</w:t>
-      </w:r>
-      <w:proofErr w:type="gramEnd"/>
-      <w:r>
-        <w:t>1 page maximum)</w:t>
+        <w:t xml:space="preserve"> </w:t>
+      </w:r>
+      <w:r>
+        <w:t>(1 page maximum)</w:t>
       </w:r>
     </w:p>
     <w:p/>
@@ -820,33 +777,6 @@
     </w:p>
     <w:p>
       <w:pPr>
-        <w:pStyle w:val="Default"/>
-        <w:widowControl w:val="0"/>
-        <w:tabs>
-          <w:tab w:val="right" w:leader="dot" w:pos="0"/>
-          <w:tab w:val="center" w:pos="0"/>
-          <w:tab w:val="decimal" w:pos="0"/>
-          <w:tab w:val="center" w:leader="dot" w:pos="0"/>
-          <w:tab w:val="left" w:pos="0"/>
-          <w:tab w:val="left" w:pos="0"/>
-          <w:tab w:val="center" w:pos="0"/>
-          <w:tab w:val="left" w:pos="167"/>
-          <w:tab w:val="left" w:pos="310"/>
-          <w:tab w:val="left" w:pos="402"/>
-          <w:tab w:val="left" w:pos="810"/>
-          <w:tab w:val="left" w:pos="1535"/>
-          <w:tab w:val="left" w:pos="8860"/>
-          <w:tab w:val="left" w:pos="8860"/>
-          <w:tab w:val="left" w:pos="8860"/>
-          <w:tab w:val="decimal" w:leader="dot" w:pos="8860"/>
-          <w:tab w:val="left" w:leader="dot" w:pos="8860"/>
-          <w:tab w:val="left" w:pos="8860"/>
-          <w:tab w:val="left" w:pos="8860"/>
-          <w:tab w:val="center" w:pos="9110"/>
-          <w:tab w:val="center" w:pos="9110"/>
-          <w:tab w:val="center" w:leader="dot" w:pos="9110"/>
-        </w:tabs>
-        <w:spacing w:line="242" w:lineRule="auto"/>
         <w:rPr>
           <w:szCs w:val="24"/>
         </w:rPr>
@@ -857,7 +787,7 @@
           <w:color w:val="222222"/>
           <w:szCs w:val="24"/>
         </w:rPr>
-        <w:t>Upon compiling the requested materials, please save your application as a PDF, including your first and last name in the filename (e.g. "BigdeliTB_July201</w:t>
+        <w:t>Upon compiling the requested materials, please save your application as a PDF</w:t>
       </w:r>
       <w:r>
         <w:rPr>
@@ -865,23 +795,58 @@
           <w:color w:val="222222"/>
           <w:szCs w:val="24"/>
         </w:rPr>
-        <w:t>4</w:t>
-      </w:r>
-      <w:r>
-        <w:rPr>
-          <w:rFonts w:eastAsia="Times New Roman" w:cs="Arial"/>
-          <w:color w:val="222222"/>
-          <w:szCs w:val="24"/>
-        </w:rPr>
-        <w:t>.pdf"). All applications should be forwarded to the Office of Postdoctoral Services at</w:t>
-      </w:r>
-      <w:r>
-        <w:rPr>
-          <w:rFonts w:eastAsia="Times New Roman" w:cs="Arial"/>
-          <w:b/>
+        <w:t>.</w:t>
+      </w:r>
+      <w:r>
+        <w:t xml:space="preserve"> </w:t>
+      </w:r>
+      <w:r>
+        <w:t>Documents should be named “</w:t>
+      </w:r>
+      <w:proofErr w:type="spellStart"/>
+      <w:r>
+        <w:t>PDlastname</w:t>
+      </w:r>
+      <w:proofErr w:type="spellEnd"/>
+      <w:r>
+        <w:t>,</w:t>
+      </w:r>
+      <w:r>
+        <w:t xml:space="preserve"> first </w:t>
+      </w:r>
+      <w:proofErr w:type="spellStart"/>
+      <w:r>
+        <w:t>initial_month</w:t>
+      </w:r>
+      <w:proofErr w:type="spellEnd"/>
+      <w:r>
+        <w:t>/year (</w:t>
+      </w:r>
+      <w:r>
+        <w:t>e.g. "</w:t>
+      </w:r>
+      <w:r>
+        <w:t>DoeJ</w:t>
+      </w:r>
+      <w:r>
+        <w:t>_</w:t>
+      </w:r>
+      <w:r>
+        <w:t>July2015</w:t>
+      </w:r>
+      <w:r>
+        <w:t xml:space="preserve">.pdf"). All applications should be forwarded </w:t>
+      </w:r>
+      <w:r>
+        <w:t xml:space="preserve">via email </w:t>
+      </w:r>
+      <w:r>
+        <w:t>to the Office of Postdoctoral Services at</w:t>
+      </w:r>
+      <w:r>
+        <w:rPr>
           <w:bCs/>
           <w:color w:val="FF0000"/>
-          <w:szCs w:val="24"/>
         </w:rPr>
         <w:t> </w:t>
       </w:r>
@@ -890,47 +855,25 @@
           <w:rPr>
             <w:rStyle w:val="Hyperlink"/>
             <w:rFonts w:eastAsia="Times New Roman" w:cs="Arial"/>
-            <w:b/>
             <w:bCs/>
-            <w:szCs w:val="24"/>
+            <w:sz w:val="20"/>
+            <w:szCs w:val="20"/>
           </w:rPr>
           <w:t>aebranch@vcu.edu</w:t>
         </w:r>
       </w:hyperlink>
       <w:r>
-        <w:rPr>
-          <w:rFonts w:eastAsia="Times New Roman" w:cs="Arial"/>
-          <w:color w:val="222222"/>
-          <w:szCs w:val="24"/>
-        </w:rPr>
-        <w:t xml:space="preserve"> no later than </w:t>
-      </w:r>
-      <w:r>
-        <w:rPr>
-          <w:rFonts w:eastAsia="Times New Roman" w:cs="Arial"/>
-          <w:color w:val="222222"/>
-          <w:szCs w:val="24"/>
-        </w:rPr>
-        <w:t>midnight</w:t>
-      </w:r>
-      <w:r>
-        <w:rPr>
-          <w:rFonts w:eastAsia="Times New Roman" w:cs="Arial"/>
-          <w:color w:val="222222"/>
-          <w:szCs w:val="24"/>
-        </w:rPr>
+        <w:t xml:space="preserve"> no later than</w:t>
+      </w:r>
+      <w:r>
+        <w:t xml:space="preserve"> midnight</w:t>
+      </w:r>
+      <w:r>
         <w:t xml:space="preserve"> August 1.</w:t>
       </w:r>
       <w:r>
-        <w:rPr>
-          <w:rFonts w:eastAsia="Times New Roman" w:cs="Arial"/>
-          <w:color w:val="222222"/>
-          <w:szCs w:val="24"/>
-        </w:rPr>
         <w:t xml:space="preserve">  Your email will serve as verification of the time and date of submission.</w:t>
       </w:r>
-      <w:bookmarkStart w:id="4" w:name="_GoBack"/>
-      <w:bookmarkEnd w:id="4"/>
     </w:p>
     <w:sectPr>
       <w:headerReference w:type="even" r:id="rId11"/>
@@ -2453,7 +2396,7 @@
 </file>
 
 <file path=customXml/itemProps1.xml><?xml version="1.0" encoding="utf-8"?>
-<ds:datastoreItem xmlns:ds="http://schemas.openxmlformats.org/officeDocument/2006/customXml" ds:itemID="{065B874E-96A8-4C1A-BA55-CE014F12EC64}">
+<ds:datastoreItem xmlns:ds="http://schemas.openxmlformats.org/officeDocument/2006/customXml" ds:itemID="{DA5C280D-C9E1-4391-AA77-2A4565559D37}">
   <ds:schemaRefs>
     <ds:schemaRef ds:uri="http://schemas.openxmlformats.org/officeDocument/2006/bibliography"/>
   </ds:schemaRefs>

</xml_diff>